<commit_message>
chores:split the codes into prepation and modleing codes
</commit_message>
<xml_diff>
--- a/Tocantins.docx
+++ b/Tocantins.docx
@@ -921,7 +921,7 @@
                 <w:sz w:val="24"/>
                 <w:szCs w:val="24"/>
               </w:rPr>
-              <w:t>SOC</w:t>
+              <w:t>Sampling Point</w:t>
             </w:r>
           </w:p>
         </w:tc>
@@ -953,6 +953,14 @@
                 <w:szCs w:val="24"/>
               </w:rPr>
             </w:pPr>
+            <w:r>
+              <w:rPr>
+                <w:rFonts w:ascii="Times New Roman" w:hAnsi="Times New Roman" w:cs="Times New Roman"/>
+                <w:sz w:val="24"/>
+                <w:szCs w:val="24"/>
+              </w:rPr>
+              <w:t>Field sampling</w:t>
+            </w:r>
           </w:p>
         </w:tc>
         <w:tc>
@@ -968,6 +976,22 @@
                 <w:szCs w:val="24"/>
               </w:rPr>
             </w:pPr>
+            <w:r>
+              <w:rPr>
+                <w:rFonts w:ascii="Times New Roman" w:hAnsi="Times New Roman" w:cs="Times New Roman"/>
+                <w:sz w:val="24"/>
+                <w:szCs w:val="24"/>
+              </w:rPr>
+              <w:t>Bulk Density</w:t>
+            </w:r>
+            <w:r>
+              <w:rPr>
+                <w:rFonts w:ascii="Times New Roman" w:hAnsi="Times New Roman" w:cs="Times New Roman"/>
+                <w:sz w:val="24"/>
+                <w:szCs w:val="24"/>
+              </w:rPr>
+              <w:t>, SOC</w:t>
+            </w:r>
           </w:p>
         </w:tc>
         <w:tc>
@@ -1092,6 +1116,14 @@
               </w:rPr>
               <w:t>, Soil texture</w:t>
             </w:r>
+            <w:r>
+              <w:rPr>
+                <w:rFonts w:ascii="Times New Roman" w:hAnsi="Times New Roman" w:cs="Times New Roman"/>
+                <w:sz w:val="24"/>
+                <w:szCs w:val="24"/>
+              </w:rPr>
+              <w:t xml:space="preserve">, </w:t>
+            </w:r>
           </w:p>
         </w:tc>
         <w:tc>
@@ -1326,6 +1358,86 @@
           </w:p>
         </w:tc>
       </w:tr>
+      <w:tr>
+        <w:trPr>
+          <w:trHeight w:val="568"/>
+        </w:trPr>
+        <w:tc>
+          <w:tcPr>
+            <w:tcW w:w="1244" w:type="dxa"/>
+          </w:tcPr>
+          <w:p>
+            <w:pPr>
+              <w:spacing w:line="360" w:lineRule="auto"/>
+              <w:rPr>
+                <w:rFonts w:ascii="Times New Roman" w:hAnsi="Times New Roman" w:cs="Times New Roman"/>
+                <w:sz w:val="24"/>
+                <w:szCs w:val="24"/>
+              </w:rPr>
+            </w:pPr>
+          </w:p>
+        </w:tc>
+        <w:tc>
+          <w:tcPr>
+            <w:tcW w:w="1483" w:type="dxa"/>
+          </w:tcPr>
+          <w:p>
+            <w:pPr>
+              <w:spacing w:line="360" w:lineRule="auto"/>
+              <w:rPr>
+                <w:rFonts w:ascii="Times New Roman" w:hAnsi="Times New Roman" w:cs="Times New Roman"/>
+                <w:sz w:val="24"/>
+                <w:szCs w:val="24"/>
+              </w:rPr>
+            </w:pPr>
+          </w:p>
+        </w:tc>
+        <w:tc>
+          <w:tcPr>
+            <w:tcW w:w="1931" w:type="dxa"/>
+          </w:tcPr>
+          <w:p>
+            <w:pPr>
+              <w:spacing w:line="360" w:lineRule="auto"/>
+              <w:rPr>
+                <w:rFonts w:ascii="Times New Roman" w:hAnsi="Times New Roman" w:cs="Times New Roman"/>
+                <w:sz w:val="24"/>
+                <w:szCs w:val="24"/>
+              </w:rPr>
+            </w:pPr>
+          </w:p>
+        </w:tc>
+        <w:tc>
+          <w:tcPr>
+            <w:tcW w:w="2600" w:type="dxa"/>
+          </w:tcPr>
+          <w:p>
+            <w:pPr>
+              <w:spacing w:line="360" w:lineRule="auto"/>
+              <w:rPr>
+                <w:rFonts w:ascii="Times New Roman" w:hAnsi="Times New Roman" w:cs="Times New Roman"/>
+                <w:sz w:val="24"/>
+                <w:szCs w:val="24"/>
+              </w:rPr>
+            </w:pPr>
+          </w:p>
+        </w:tc>
+        <w:tc>
+          <w:tcPr>
+            <w:tcW w:w="3085" w:type="dxa"/>
+          </w:tcPr>
+          <w:p>
+            <w:pPr>
+              <w:spacing w:line="360" w:lineRule="auto"/>
+              <w:rPr>
+                <w:rFonts w:ascii="Times New Roman" w:hAnsi="Times New Roman" w:cs="Times New Roman"/>
+                <w:sz w:val="24"/>
+                <w:szCs w:val="24"/>
+              </w:rPr>
+            </w:pPr>
+          </w:p>
+        </w:tc>
+      </w:tr>
     </w:tbl>
     <w:p>
       <w:pPr>
@@ -1415,7 +1527,6 @@
           <w:sz w:val="24"/>
           <w:szCs w:val="24"/>
         </w:rPr>
-        <w:lastRenderedPageBreak/>
         <w:drawing>
           <wp:inline distT="0" distB="0" distL="0" distR="0" wp14:anchorId="15ADCFD9" wp14:editId="5F62C7A7">
             <wp:extent cx="6191885" cy="4546600"/>
@@ -1579,7 +1690,6 @@
         <w:rPr>
           <w:noProof/>
         </w:rPr>
-        <w:lastRenderedPageBreak/>
         <w:drawing>
           <wp:inline distT="0" distB="0" distL="0" distR="0" wp14:anchorId="6A61AEAD" wp14:editId="3EA50D3B">
             <wp:extent cx="2892056" cy="4091817"/>
@@ -1755,7 +1865,6 @@
           <w:sz w:val="24"/>
           <w:szCs w:val="24"/>
         </w:rPr>
-        <w:lastRenderedPageBreak/>
         <w:t xml:space="preserve">Results </w:t>
       </w:r>
     </w:p>
@@ -2386,36 +2495,1013 @@
           <w:szCs w:val="24"/>
         </w:rPr>
       </w:pPr>
-    </w:p>
-    <w:p>
-      <w:pPr>
-        <w:spacing w:line="360" w:lineRule="auto"/>
-        <w:rPr>
-          <w:rFonts w:ascii="Times New Roman" w:hAnsi="Times New Roman" w:cs="Times New Roman"/>
-          <w:sz w:val="24"/>
-          <w:szCs w:val="24"/>
-        </w:rPr>
-      </w:pPr>
-    </w:p>
-    <w:p>
-      <w:pPr>
-        <w:spacing w:line="360" w:lineRule="auto"/>
-        <w:rPr>
-          <w:rFonts w:ascii="Times New Roman" w:hAnsi="Times New Roman" w:cs="Times New Roman"/>
-          <w:sz w:val="24"/>
-          <w:szCs w:val="24"/>
-        </w:rPr>
-      </w:pPr>
-    </w:p>
-    <w:p>
-      <w:pPr>
-        <w:spacing w:line="360" w:lineRule="auto"/>
-        <w:rPr>
-          <w:rFonts w:ascii="Times New Roman" w:hAnsi="Times New Roman" w:cs="Times New Roman"/>
-          <w:sz w:val="24"/>
-          <w:szCs w:val="24"/>
-        </w:rPr>
-      </w:pPr>
+      <w:r>
+        <w:rPr>
+          <w:rFonts w:ascii="Times New Roman" w:hAnsi="Times New Roman" w:cs="Times New Roman"/>
+          <w:sz w:val="24"/>
+          <w:szCs w:val="24"/>
+        </w:rPr>
+        <w:t>Soil texture class (USDA system) at 30 cm depth</w:t>
+      </w:r>
+    </w:p>
+    <w:tbl>
+      <w:tblPr>
+        <w:tblStyle w:val="TableGrid"/>
+        <w:tblW w:w="6795" w:type="dxa"/>
+        <w:tblLook w:val="04A0" w:firstRow="1" w:lastRow="0" w:firstColumn="1" w:lastColumn="0" w:noHBand="0" w:noVBand="1"/>
+      </w:tblPr>
+      <w:tblGrid>
+        <w:gridCol w:w="2456"/>
+        <w:gridCol w:w="4339"/>
+      </w:tblGrid>
+      <w:tr>
+        <w:trPr>
+          <w:trHeight w:val="743"/>
+        </w:trPr>
+        <w:tc>
+          <w:tcPr>
+            <w:tcW w:w="0" w:type="auto"/>
+            <w:hideMark/>
+          </w:tcPr>
+          <w:p>
+            <w:pPr>
+              <w:spacing w:after="160" w:line="360" w:lineRule="auto"/>
+              <w:rPr>
+                <w:rFonts w:ascii="Times New Roman" w:hAnsi="Times New Roman" w:cs="Times New Roman"/>
+                <w:b/>
+                <w:bCs/>
+                <w:sz w:val="24"/>
+                <w:szCs w:val="24"/>
+              </w:rPr>
+            </w:pPr>
+            <w:r>
+              <w:rPr>
+                <w:rFonts w:ascii="Times New Roman" w:hAnsi="Times New Roman" w:cs="Times New Roman"/>
+                <w:b/>
+                <w:bCs/>
+                <w:sz w:val="24"/>
+                <w:szCs w:val="24"/>
+              </w:rPr>
+              <w:t>Value</w:t>
+            </w:r>
+          </w:p>
+        </w:tc>
+        <w:tc>
+          <w:tcPr>
+            <w:tcW w:w="0" w:type="auto"/>
+            <w:hideMark/>
+          </w:tcPr>
+          <w:p>
+            <w:pPr>
+              <w:spacing w:after="160" w:line="360" w:lineRule="auto"/>
+              <w:rPr>
+                <w:rFonts w:ascii="Times New Roman" w:hAnsi="Times New Roman" w:cs="Times New Roman"/>
+                <w:b/>
+                <w:bCs/>
+                <w:sz w:val="24"/>
+                <w:szCs w:val="24"/>
+              </w:rPr>
+            </w:pPr>
+            <w:r>
+              <w:rPr>
+                <w:rFonts w:ascii="Times New Roman" w:hAnsi="Times New Roman" w:cs="Times New Roman"/>
+                <w:b/>
+                <w:bCs/>
+                <w:sz w:val="24"/>
+                <w:szCs w:val="24"/>
+              </w:rPr>
+              <w:t>Description</w:t>
+            </w:r>
+          </w:p>
+        </w:tc>
+      </w:tr>
+      <w:tr>
+        <w:trPr>
+          <w:trHeight w:val="578"/>
+        </w:trPr>
+        <w:tc>
+          <w:tcPr>
+            <w:tcW w:w="0" w:type="auto"/>
+            <w:hideMark/>
+          </w:tcPr>
+          <w:p>
+            <w:pPr>
+              <w:spacing w:after="160" w:line="360" w:lineRule="auto"/>
+              <w:rPr>
+                <w:rFonts w:ascii="Times New Roman" w:hAnsi="Times New Roman" w:cs="Times New Roman"/>
+                <w:sz w:val="24"/>
+                <w:szCs w:val="24"/>
+              </w:rPr>
+            </w:pPr>
+            <w:r>
+              <w:rPr>
+                <w:rFonts w:ascii="Times New Roman" w:hAnsi="Times New Roman" w:cs="Times New Roman"/>
+                <w:sz w:val="24"/>
+                <w:szCs w:val="24"/>
+              </w:rPr>
+              <w:t>1</w:t>
+            </w:r>
+          </w:p>
+        </w:tc>
+        <w:tc>
+          <w:tcPr>
+            <w:tcW w:w="0" w:type="auto"/>
+            <w:hideMark/>
+          </w:tcPr>
+          <w:p>
+            <w:pPr>
+              <w:spacing w:after="160" w:line="360" w:lineRule="auto"/>
+              <w:rPr>
+                <w:rFonts w:ascii="Times New Roman" w:hAnsi="Times New Roman" w:cs="Times New Roman"/>
+                <w:sz w:val="24"/>
+                <w:szCs w:val="24"/>
+              </w:rPr>
+            </w:pPr>
+            <w:r>
+              <w:rPr>
+                <w:rFonts w:ascii="Times New Roman" w:hAnsi="Times New Roman" w:cs="Times New Roman"/>
+                <w:sz w:val="24"/>
+                <w:szCs w:val="24"/>
+              </w:rPr>
+              <w:t>Cl</w:t>
+            </w:r>
+          </w:p>
+        </w:tc>
+      </w:tr>
+      <w:tr>
+        <w:trPr>
+          <w:trHeight w:val="578"/>
+        </w:trPr>
+        <w:tc>
+          <w:tcPr>
+            <w:tcW w:w="0" w:type="auto"/>
+            <w:hideMark/>
+          </w:tcPr>
+          <w:p>
+            <w:pPr>
+              <w:spacing w:after="160" w:line="360" w:lineRule="auto"/>
+              <w:rPr>
+                <w:rFonts w:ascii="Times New Roman" w:hAnsi="Times New Roman" w:cs="Times New Roman"/>
+                <w:sz w:val="24"/>
+                <w:szCs w:val="24"/>
+              </w:rPr>
+            </w:pPr>
+            <w:r>
+              <w:rPr>
+                <w:rFonts w:ascii="Times New Roman" w:hAnsi="Times New Roman" w:cs="Times New Roman"/>
+                <w:sz w:val="24"/>
+                <w:szCs w:val="24"/>
+              </w:rPr>
+              <w:t>2</w:t>
+            </w:r>
+          </w:p>
+        </w:tc>
+        <w:tc>
+          <w:tcPr>
+            <w:tcW w:w="0" w:type="auto"/>
+            <w:hideMark/>
+          </w:tcPr>
+          <w:p>
+            <w:pPr>
+              <w:spacing w:after="160" w:line="360" w:lineRule="auto"/>
+              <w:rPr>
+                <w:rFonts w:ascii="Times New Roman" w:hAnsi="Times New Roman" w:cs="Times New Roman"/>
+                <w:sz w:val="24"/>
+                <w:szCs w:val="24"/>
+              </w:rPr>
+            </w:pPr>
+            <w:proofErr w:type="spellStart"/>
+            <w:r>
+              <w:rPr>
+                <w:rFonts w:ascii="Times New Roman" w:hAnsi="Times New Roman" w:cs="Times New Roman"/>
+                <w:sz w:val="24"/>
+                <w:szCs w:val="24"/>
+              </w:rPr>
+              <w:t>SiCl</w:t>
+            </w:r>
+            <w:proofErr w:type="spellEnd"/>
+          </w:p>
+        </w:tc>
+      </w:tr>
+      <w:tr>
+        <w:trPr>
+          <w:trHeight w:val="578"/>
+        </w:trPr>
+        <w:tc>
+          <w:tcPr>
+            <w:tcW w:w="0" w:type="auto"/>
+            <w:hideMark/>
+          </w:tcPr>
+          <w:p>
+            <w:pPr>
+              <w:spacing w:after="160" w:line="360" w:lineRule="auto"/>
+              <w:rPr>
+                <w:rFonts w:ascii="Times New Roman" w:hAnsi="Times New Roman" w:cs="Times New Roman"/>
+                <w:sz w:val="24"/>
+                <w:szCs w:val="24"/>
+              </w:rPr>
+            </w:pPr>
+            <w:r>
+              <w:rPr>
+                <w:rFonts w:ascii="Times New Roman" w:hAnsi="Times New Roman" w:cs="Times New Roman"/>
+                <w:sz w:val="24"/>
+                <w:szCs w:val="24"/>
+              </w:rPr>
+              <w:t>3</w:t>
+            </w:r>
+          </w:p>
+        </w:tc>
+        <w:tc>
+          <w:tcPr>
+            <w:tcW w:w="0" w:type="auto"/>
+            <w:hideMark/>
+          </w:tcPr>
+          <w:p>
+            <w:pPr>
+              <w:spacing w:after="160" w:line="360" w:lineRule="auto"/>
+              <w:rPr>
+                <w:rFonts w:ascii="Times New Roman" w:hAnsi="Times New Roman" w:cs="Times New Roman"/>
+                <w:sz w:val="24"/>
+                <w:szCs w:val="24"/>
+              </w:rPr>
+            </w:pPr>
+            <w:proofErr w:type="spellStart"/>
+            <w:r>
+              <w:rPr>
+                <w:rFonts w:ascii="Times New Roman" w:hAnsi="Times New Roman" w:cs="Times New Roman"/>
+                <w:sz w:val="24"/>
+                <w:szCs w:val="24"/>
+              </w:rPr>
+              <w:t>SaCl</w:t>
+            </w:r>
+            <w:proofErr w:type="spellEnd"/>
+          </w:p>
+        </w:tc>
+      </w:tr>
+      <w:tr>
+        <w:trPr>
+          <w:trHeight w:val="578"/>
+        </w:trPr>
+        <w:tc>
+          <w:tcPr>
+            <w:tcW w:w="0" w:type="auto"/>
+            <w:hideMark/>
+          </w:tcPr>
+          <w:p>
+            <w:pPr>
+              <w:spacing w:after="160" w:line="360" w:lineRule="auto"/>
+              <w:rPr>
+                <w:rFonts w:ascii="Times New Roman" w:hAnsi="Times New Roman" w:cs="Times New Roman"/>
+                <w:sz w:val="24"/>
+                <w:szCs w:val="24"/>
+              </w:rPr>
+            </w:pPr>
+            <w:r>
+              <w:rPr>
+                <w:rFonts w:ascii="Times New Roman" w:hAnsi="Times New Roman" w:cs="Times New Roman"/>
+                <w:sz w:val="24"/>
+                <w:szCs w:val="24"/>
+              </w:rPr>
+              <w:t>4</w:t>
+            </w:r>
+          </w:p>
+        </w:tc>
+        <w:tc>
+          <w:tcPr>
+            <w:tcW w:w="0" w:type="auto"/>
+            <w:hideMark/>
+          </w:tcPr>
+          <w:p>
+            <w:pPr>
+              <w:spacing w:after="160" w:line="360" w:lineRule="auto"/>
+              <w:rPr>
+                <w:rFonts w:ascii="Times New Roman" w:hAnsi="Times New Roman" w:cs="Times New Roman"/>
+                <w:sz w:val="24"/>
+                <w:szCs w:val="24"/>
+              </w:rPr>
+            </w:pPr>
+            <w:proofErr w:type="spellStart"/>
+            <w:r>
+              <w:rPr>
+                <w:rFonts w:ascii="Times New Roman" w:hAnsi="Times New Roman" w:cs="Times New Roman"/>
+                <w:sz w:val="24"/>
+                <w:szCs w:val="24"/>
+              </w:rPr>
+              <w:t>ClLo</w:t>
+            </w:r>
+            <w:proofErr w:type="spellEnd"/>
+          </w:p>
+        </w:tc>
+      </w:tr>
+      <w:tr>
+        <w:trPr>
+          <w:trHeight w:val="578"/>
+        </w:trPr>
+        <w:tc>
+          <w:tcPr>
+            <w:tcW w:w="0" w:type="auto"/>
+            <w:hideMark/>
+          </w:tcPr>
+          <w:p>
+            <w:pPr>
+              <w:spacing w:after="160" w:line="360" w:lineRule="auto"/>
+              <w:rPr>
+                <w:rFonts w:ascii="Times New Roman" w:hAnsi="Times New Roman" w:cs="Times New Roman"/>
+                <w:sz w:val="24"/>
+                <w:szCs w:val="24"/>
+              </w:rPr>
+            </w:pPr>
+            <w:r>
+              <w:rPr>
+                <w:rFonts w:ascii="Times New Roman" w:hAnsi="Times New Roman" w:cs="Times New Roman"/>
+                <w:sz w:val="24"/>
+                <w:szCs w:val="24"/>
+              </w:rPr>
+              <w:t>5</w:t>
+            </w:r>
+          </w:p>
+        </w:tc>
+        <w:tc>
+          <w:tcPr>
+            <w:tcW w:w="0" w:type="auto"/>
+            <w:hideMark/>
+          </w:tcPr>
+          <w:p>
+            <w:pPr>
+              <w:spacing w:after="160" w:line="360" w:lineRule="auto"/>
+              <w:rPr>
+                <w:rFonts w:ascii="Times New Roman" w:hAnsi="Times New Roman" w:cs="Times New Roman"/>
+                <w:sz w:val="24"/>
+                <w:szCs w:val="24"/>
+              </w:rPr>
+            </w:pPr>
+            <w:proofErr w:type="spellStart"/>
+            <w:r>
+              <w:rPr>
+                <w:rFonts w:ascii="Times New Roman" w:hAnsi="Times New Roman" w:cs="Times New Roman"/>
+                <w:sz w:val="24"/>
+                <w:szCs w:val="24"/>
+              </w:rPr>
+              <w:t>SiClLo</w:t>
+            </w:r>
+            <w:proofErr w:type="spellEnd"/>
+          </w:p>
+        </w:tc>
+      </w:tr>
+      <w:tr>
+        <w:trPr>
+          <w:trHeight w:val="599"/>
+        </w:trPr>
+        <w:tc>
+          <w:tcPr>
+            <w:tcW w:w="0" w:type="auto"/>
+            <w:hideMark/>
+          </w:tcPr>
+          <w:p>
+            <w:pPr>
+              <w:spacing w:after="160" w:line="360" w:lineRule="auto"/>
+              <w:rPr>
+                <w:rFonts w:ascii="Times New Roman" w:hAnsi="Times New Roman" w:cs="Times New Roman"/>
+                <w:sz w:val="24"/>
+                <w:szCs w:val="24"/>
+              </w:rPr>
+            </w:pPr>
+            <w:r>
+              <w:rPr>
+                <w:rFonts w:ascii="Times New Roman" w:hAnsi="Times New Roman" w:cs="Times New Roman"/>
+                <w:sz w:val="24"/>
+                <w:szCs w:val="24"/>
+              </w:rPr>
+              <w:t>6</w:t>
+            </w:r>
+          </w:p>
+        </w:tc>
+        <w:tc>
+          <w:tcPr>
+            <w:tcW w:w="0" w:type="auto"/>
+            <w:hideMark/>
+          </w:tcPr>
+          <w:p>
+            <w:pPr>
+              <w:spacing w:after="160" w:line="360" w:lineRule="auto"/>
+              <w:rPr>
+                <w:rFonts w:ascii="Times New Roman" w:hAnsi="Times New Roman" w:cs="Times New Roman"/>
+                <w:sz w:val="24"/>
+                <w:szCs w:val="24"/>
+              </w:rPr>
+            </w:pPr>
+            <w:proofErr w:type="spellStart"/>
+            <w:r>
+              <w:rPr>
+                <w:rFonts w:ascii="Times New Roman" w:hAnsi="Times New Roman" w:cs="Times New Roman"/>
+                <w:sz w:val="24"/>
+                <w:szCs w:val="24"/>
+              </w:rPr>
+              <w:t>SaClLo</w:t>
+            </w:r>
+            <w:proofErr w:type="spellEnd"/>
+          </w:p>
+        </w:tc>
+      </w:tr>
+      <w:tr>
+        <w:trPr>
+          <w:trHeight w:val="578"/>
+        </w:trPr>
+        <w:tc>
+          <w:tcPr>
+            <w:tcW w:w="0" w:type="auto"/>
+            <w:hideMark/>
+          </w:tcPr>
+          <w:p>
+            <w:pPr>
+              <w:spacing w:after="160" w:line="360" w:lineRule="auto"/>
+              <w:rPr>
+                <w:rFonts w:ascii="Times New Roman" w:hAnsi="Times New Roman" w:cs="Times New Roman"/>
+                <w:sz w:val="24"/>
+                <w:szCs w:val="24"/>
+              </w:rPr>
+            </w:pPr>
+            <w:r>
+              <w:rPr>
+                <w:rFonts w:ascii="Times New Roman" w:hAnsi="Times New Roman" w:cs="Times New Roman"/>
+                <w:sz w:val="24"/>
+                <w:szCs w:val="24"/>
+              </w:rPr>
+              <w:t>7</w:t>
+            </w:r>
+          </w:p>
+        </w:tc>
+        <w:tc>
+          <w:tcPr>
+            <w:tcW w:w="0" w:type="auto"/>
+            <w:hideMark/>
+          </w:tcPr>
+          <w:p>
+            <w:pPr>
+              <w:spacing w:after="160" w:line="360" w:lineRule="auto"/>
+              <w:rPr>
+                <w:rFonts w:ascii="Times New Roman" w:hAnsi="Times New Roman" w:cs="Times New Roman"/>
+                <w:sz w:val="24"/>
+                <w:szCs w:val="24"/>
+              </w:rPr>
+            </w:pPr>
+            <w:r>
+              <w:rPr>
+                <w:rFonts w:ascii="Times New Roman" w:hAnsi="Times New Roman" w:cs="Times New Roman"/>
+                <w:sz w:val="24"/>
+                <w:szCs w:val="24"/>
+              </w:rPr>
+              <w:t>Lo</w:t>
+            </w:r>
+          </w:p>
+        </w:tc>
+      </w:tr>
+      <w:tr>
+        <w:trPr>
+          <w:trHeight w:val="578"/>
+        </w:trPr>
+        <w:tc>
+          <w:tcPr>
+            <w:tcW w:w="0" w:type="auto"/>
+            <w:hideMark/>
+          </w:tcPr>
+          <w:p>
+            <w:pPr>
+              <w:spacing w:after="160" w:line="360" w:lineRule="auto"/>
+              <w:rPr>
+                <w:rFonts w:ascii="Times New Roman" w:hAnsi="Times New Roman" w:cs="Times New Roman"/>
+                <w:sz w:val="24"/>
+                <w:szCs w:val="24"/>
+              </w:rPr>
+            </w:pPr>
+            <w:r>
+              <w:rPr>
+                <w:rFonts w:ascii="Times New Roman" w:hAnsi="Times New Roman" w:cs="Times New Roman"/>
+                <w:sz w:val="24"/>
+                <w:szCs w:val="24"/>
+              </w:rPr>
+              <w:t>8</w:t>
+            </w:r>
+          </w:p>
+        </w:tc>
+        <w:tc>
+          <w:tcPr>
+            <w:tcW w:w="0" w:type="auto"/>
+            <w:hideMark/>
+          </w:tcPr>
+          <w:p>
+            <w:pPr>
+              <w:spacing w:after="160" w:line="360" w:lineRule="auto"/>
+              <w:rPr>
+                <w:rFonts w:ascii="Times New Roman" w:hAnsi="Times New Roman" w:cs="Times New Roman"/>
+                <w:sz w:val="24"/>
+                <w:szCs w:val="24"/>
+              </w:rPr>
+            </w:pPr>
+            <w:proofErr w:type="spellStart"/>
+            <w:r>
+              <w:rPr>
+                <w:rFonts w:ascii="Times New Roman" w:hAnsi="Times New Roman" w:cs="Times New Roman"/>
+                <w:sz w:val="24"/>
+                <w:szCs w:val="24"/>
+              </w:rPr>
+              <w:t>SiLo</w:t>
+            </w:r>
+            <w:proofErr w:type="spellEnd"/>
+          </w:p>
+        </w:tc>
+      </w:tr>
+      <w:tr>
+        <w:trPr>
+          <w:trHeight w:val="578"/>
+        </w:trPr>
+        <w:tc>
+          <w:tcPr>
+            <w:tcW w:w="0" w:type="auto"/>
+            <w:hideMark/>
+          </w:tcPr>
+          <w:p>
+            <w:pPr>
+              <w:spacing w:after="160" w:line="360" w:lineRule="auto"/>
+              <w:rPr>
+                <w:rFonts w:ascii="Times New Roman" w:hAnsi="Times New Roman" w:cs="Times New Roman"/>
+                <w:sz w:val="24"/>
+                <w:szCs w:val="24"/>
+              </w:rPr>
+            </w:pPr>
+            <w:r>
+              <w:rPr>
+                <w:rFonts w:ascii="Times New Roman" w:hAnsi="Times New Roman" w:cs="Times New Roman"/>
+                <w:sz w:val="24"/>
+                <w:szCs w:val="24"/>
+              </w:rPr>
+              <w:t>9</w:t>
+            </w:r>
+          </w:p>
+        </w:tc>
+        <w:tc>
+          <w:tcPr>
+            <w:tcW w:w="0" w:type="auto"/>
+            <w:hideMark/>
+          </w:tcPr>
+          <w:p>
+            <w:pPr>
+              <w:spacing w:after="160" w:line="360" w:lineRule="auto"/>
+              <w:rPr>
+                <w:rFonts w:ascii="Times New Roman" w:hAnsi="Times New Roman" w:cs="Times New Roman"/>
+                <w:sz w:val="24"/>
+                <w:szCs w:val="24"/>
+              </w:rPr>
+            </w:pPr>
+            <w:r>
+              <w:rPr>
+                <w:rFonts w:ascii="Times New Roman" w:hAnsi="Times New Roman" w:cs="Times New Roman"/>
+                <w:sz w:val="24"/>
+                <w:szCs w:val="24"/>
+              </w:rPr>
+              <w:t>SaLo</w:t>
+            </w:r>
+          </w:p>
+        </w:tc>
+      </w:tr>
+      <w:tr>
+        <w:trPr>
+          <w:trHeight w:val="578"/>
+        </w:trPr>
+        <w:tc>
+          <w:tcPr>
+            <w:tcW w:w="0" w:type="auto"/>
+            <w:hideMark/>
+          </w:tcPr>
+          <w:p>
+            <w:pPr>
+              <w:spacing w:after="160" w:line="360" w:lineRule="auto"/>
+              <w:rPr>
+                <w:rFonts w:ascii="Times New Roman" w:hAnsi="Times New Roman" w:cs="Times New Roman"/>
+                <w:sz w:val="24"/>
+                <w:szCs w:val="24"/>
+              </w:rPr>
+            </w:pPr>
+            <w:r>
+              <w:rPr>
+                <w:rFonts w:ascii="Times New Roman" w:hAnsi="Times New Roman" w:cs="Times New Roman"/>
+                <w:sz w:val="24"/>
+                <w:szCs w:val="24"/>
+              </w:rPr>
+              <w:t>10</w:t>
+            </w:r>
+          </w:p>
+        </w:tc>
+        <w:tc>
+          <w:tcPr>
+            <w:tcW w:w="0" w:type="auto"/>
+            <w:hideMark/>
+          </w:tcPr>
+          <w:p>
+            <w:pPr>
+              <w:spacing w:after="160" w:line="360" w:lineRule="auto"/>
+              <w:rPr>
+                <w:rFonts w:ascii="Times New Roman" w:hAnsi="Times New Roman" w:cs="Times New Roman"/>
+                <w:sz w:val="24"/>
+                <w:szCs w:val="24"/>
+              </w:rPr>
+            </w:pPr>
+            <w:r>
+              <w:rPr>
+                <w:rFonts w:ascii="Times New Roman" w:hAnsi="Times New Roman" w:cs="Times New Roman"/>
+                <w:sz w:val="24"/>
+                <w:szCs w:val="24"/>
+              </w:rPr>
+              <w:t>Si</w:t>
+            </w:r>
+          </w:p>
+        </w:tc>
+      </w:tr>
+      <w:tr>
+        <w:trPr>
+          <w:trHeight w:val="599"/>
+        </w:trPr>
+        <w:tc>
+          <w:tcPr>
+            <w:tcW w:w="0" w:type="auto"/>
+            <w:hideMark/>
+          </w:tcPr>
+          <w:p>
+            <w:pPr>
+              <w:spacing w:after="160" w:line="360" w:lineRule="auto"/>
+              <w:rPr>
+                <w:rFonts w:ascii="Times New Roman" w:hAnsi="Times New Roman" w:cs="Times New Roman"/>
+                <w:sz w:val="24"/>
+                <w:szCs w:val="24"/>
+              </w:rPr>
+            </w:pPr>
+            <w:r>
+              <w:rPr>
+                <w:rFonts w:ascii="Times New Roman" w:hAnsi="Times New Roman" w:cs="Times New Roman"/>
+                <w:sz w:val="24"/>
+                <w:szCs w:val="24"/>
+              </w:rPr>
+              <w:t>11</w:t>
+            </w:r>
+          </w:p>
+        </w:tc>
+        <w:tc>
+          <w:tcPr>
+            <w:tcW w:w="0" w:type="auto"/>
+            <w:hideMark/>
+          </w:tcPr>
+          <w:p>
+            <w:pPr>
+              <w:spacing w:after="160" w:line="360" w:lineRule="auto"/>
+              <w:rPr>
+                <w:rFonts w:ascii="Times New Roman" w:hAnsi="Times New Roman" w:cs="Times New Roman"/>
+                <w:sz w:val="24"/>
+                <w:szCs w:val="24"/>
+              </w:rPr>
+            </w:pPr>
+            <w:r>
+              <w:rPr>
+                <w:rFonts w:ascii="Times New Roman" w:hAnsi="Times New Roman" w:cs="Times New Roman"/>
+                <w:sz w:val="24"/>
+                <w:szCs w:val="24"/>
+              </w:rPr>
+              <w:t>LoSa</w:t>
+            </w:r>
+          </w:p>
+        </w:tc>
+      </w:tr>
+      <w:tr>
+        <w:trPr>
+          <w:trHeight w:val="578"/>
+        </w:trPr>
+        <w:tc>
+          <w:tcPr>
+            <w:tcW w:w="0" w:type="auto"/>
+            <w:hideMark/>
+          </w:tcPr>
+          <w:p>
+            <w:pPr>
+              <w:spacing w:after="160" w:line="360" w:lineRule="auto"/>
+              <w:rPr>
+                <w:rFonts w:ascii="Times New Roman" w:hAnsi="Times New Roman" w:cs="Times New Roman"/>
+                <w:sz w:val="24"/>
+                <w:szCs w:val="24"/>
+              </w:rPr>
+            </w:pPr>
+            <w:r>
+              <w:rPr>
+                <w:rFonts w:ascii="Times New Roman" w:hAnsi="Times New Roman" w:cs="Times New Roman"/>
+                <w:sz w:val="24"/>
+                <w:szCs w:val="24"/>
+              </w:rPr>
+              <w:t>12</w:t>
+            </w:r>
+          </w:p>
+        </w:tc>
+        <w:tc>
+          <w:tcPr>
+            <w:tcW w:w="0" w:type="auto"/>
+            <w:hideMark/>
+          </w:tcPr>
+          <w:p>
+            <w:pPr>
+              <w:spacing w:after="160" w:line="360" w:lineRule="auto"/>
+              <w:rPr>
+                <w:rFonts w:ascii="Times New Roman" w:hAnsi="Times New Roman" w:cs="Times New Roman"/>
+                <w:sz w:val="24"/>
+                <w:szCs w:val="24"/>
+              </w:rPr>
+            </w:pPr>
+            <w:r>
+              <w:rPr>
+                <w:rFonts w:ascii="Times New Roman" w:hAnsi="Times New Roman" w:cs="Times New Roman"/>
+                <w:sz w:val="24"/>
+                <w:szCs w:val="24"/>
+              </w:rPr>
+              <w:t>Sa</w:t>
+            </w:r>
+          </w:p>
+        </w:tc>
+      </w:tr>
+    </w:tbl>
+    <w:p>
+      <w:pPr>
+        <w:spacing w:line="360" w:lineRule="auto"/>
+        <w:rPr>
+          <w:rFonts w:ascii="Times New Roman" w:hAnsi="Times New Roman" w:cs="Times New Roman"/>
+          <w:sz w:val="24"/>
+          <w:szCs w:val="24"/>
+        </w:rPr>
+      </w:pPr>
+    </w:p>
+    <w:p>
+      <w:pPr>
+        <w:spacing w:line="360" w:lineRule="auto"/>
+        <w:rPr>
+          <w:rFonts w:ascii="Times New Roman" w:hAnsi="Times New Roman" w:cs="Times New Roman"/>
+          <w:sz w:val="24"/>
+          <w:szCs w:val="24"/>
+        </w:rPr>
+      </w:pPr>
+    </w:p>
+    <w:p>
+      <w:pPr>
+        <w:spacing w:line="360" w:lineRule="auto"/>
+        <w:rPr>
+          <w:rFonts w:ascii="Times New Roman" w:hAnsi="Times New Roman" w:cs="Times New Roman"/>
+          <w:sz w:val="24"/>
+          <w:szCs w:val="24"/>
+        </w:rPr>
+      </w:pPr>
+    </w:p>
+    <w:p>
+      <w:pPr>
+        <w:spacing w:line="360" w:lineRule="auto"/>
+        <w:rPr>
+          <w:rFonts w:ascii="Times New Roman" w:hAnsi="Times New Roman" w:cs="Times New Roman"/>
+          <w:sz w:val="24"/>
+          <w:szCs w:val="24"/>
+        </w:rPr>
+      </w:pPr>
+    </w:p>
+    <w:p>
+      <w:pPr>
+        <w:spacing w:line="360" w:lineRule="auto"/>
+        <w:rPr>
+          <w:rFonts w:ascii="Times New Roman" w:hAnsi="Times New Roman" w:cs="Times New Roman"/>
+          <w:sz w:val="24"/>
+          <w:szCs w:val="24"/>
+        </w:rPr>
+      </w:pPr>
+      <w:proofErr w:type="spellStart"/>
+      <w:r>
+        <w:rPr>
+          <w:rFonts w:ascii="Times New Roman" w:hAnsi="Times New Roman" w:cs="Times New Roman"/>
+          <w:sz w:val="24"/>
+          <w:szCs w:val="24"/>
+        </w:rPr>
+        <w:t>Omogoye</w:t>
+      </w:r>
+      <w:proofErr w:type="spellEnd"/>
+      <w:r>
+        <w:rPr>
+          <w:rFonts w:ascii="Times New Roman" w:hAnsi="Times New Roman" w:cs="Times New Roman"/>
+          <w:sz w:val="24"/>
+          <w:szCs w:val="24"/>
+        </w:rPr>
+        <w:t xml:space="preserve">, Adewale. (2018). Re: Convert soil carbon levels form g/kg to </w:t>
+      </w:r>
+      <w:proofErr w:type="spellStart"/>
+      <w:r>
+        <w:rPr>
+          <w:rFonts w:ascii="Times New Roman" w:hAnsi="Times New Roman" w:cs="Times New Roman"/>
+          <w:sz w:val="24"/>
+          <w:szCs w:val="24"/>
+        </w:rPr>
+        <w:t>tonnes</w:t>
+      </w:r>
+      <w:proofErr w:type="spellEnd"/>
+      <w:r>
+        <w:rPr>
+          <w:rFonts w:ascii="Times New Roman" w:hAnsi="Times New Roman" w:cs="Times New Roman"/>
+          <w:sz w:val="24"/>
+          <w:szCs w:val="24"/>
+        </w:rPr>
+        <w:t xml:space="preserve"> per hectare</w:t>
+      </w:r>
+      <w:proofErr w:type="gramStart"/>
+      <w:r>
+        <w:rPr>
+          <w:rFonts w:ascii="Times New Roman" w:hAnsi="Times New Roman" w:cs="Times New Roman"/>
+          <w:sz w:val="24"/>
+          <w:szCs w:val="24"/>
+        </w:rPr>
+        <w:t>? .</w:t>
+      </w:r>
+      <w:proofErr w:type="gramEnd"/>
+      <w:r>
+        <w:rPr>
+          <w:rFonts w:ascii="Times New Roman" w:hAnsi="Times New Roman" w:cs="Times New Roman"/>
+          <w:sz w:val="24"/>
+          <w:szCs w:val="24"/>
+        </w:rPr>
+        <w:t xml:space="preserve"> Retrieved from:</w:t>
+      </w:r>
+      <w:r>
+        <w:rPr>
+          <w:rFonts w:ascii="Times New Roman" w:hAnsi="Times New Roman" w:cs="Times New Roman"/>
+          <w:sz w:val="24"/>
+          <w:szCs w:val="24"/>
+        </w:rPr>
+        <w:t xml:space="preserve"> </w:t>
+      </w:r>
+      <w:hyperlink r:id="rId11" w:history="1">
+        <w:r>
+          <w:rPr>
+            <w:rStyle w:val="Hyperlink"/>
+            <w:rFonts w:ascii="Times New Roman" w:hAnsi="Times New Roman" w:cs="Times New Roman"/>
+            <w:sz w:val="24"/>
+            <w:szCs w:val="24"/>
+          </w:rPr>
+          <w:t>https://www.researchgate.net/post/Convert_soil_carbon_levels_form_g_kg_to_tonnes_per_hectare/5a6863b0dc332d29e4187a54/citation/download</w:t>
+        </w:r>
+      </w:hyperlink>
+      <w:r>
+        <w:rPr>
+          <w:rFonts w:ascii="Times New Roman" w:hAnsi="Times New Roman" w:cs="Times New Roman"/>
+          <w:sz w:val="24"/>
+          <w:szCs w:val="24"/>
+        </w:rPr>
+        <w:t>.</w:t>
+      </w:r>
+    </w:p>
+    <w:p>
+      <w:pPr>
+        <w:spacing w:line="360" w:lineRule="auto"/>
+        <w:rPr>
+          <w:rFonts w:ascii="Times New Roman" w:hAnsi="Times New Roman" w:cs="Times New Roman"/>
+          <w:sz w:val="24"/>
+          <w:szCs w:val="24"/>
+        </w:rPr>
+      </w:pPr>
+      <w:r>
+        <w:rPr>
+          <w:rFonts w:ascii="Times New Roman" w:hAnsi="Times New Roman" w:cs="Times New Roman"/>
+          <w:sz w:val="24"/>
+          <w:szCs w:val="24"/>
+        </w:rPr>
+        <w:lastRenderedPageBreak/>
+        <w:t xml:space="preserve">Cordeiro, Marcos. (2018). Re: Convert soil carbon levels form g/kg to </w:t>
+      </w:r>
+      <w:proofErr w:type="spellStart"/>
+      <w:r>
+        <w:rPr>
+          <w:rFonts w:ascii="Times New Roman" w:hAnsi="Times New Roman" w:cs="Times New Roman"/>
+          <w:sz w:val="24"/>
+          <w:szCs w:val="24"/>
+        </w:rPr>
+        <w:t>tonnes</w:t>
+      </w:r>
+      <w:proofErr w:type="spellEnd"/>
+      <w:r>
+        <w:rPr>
+          <w:rFonts w:ascii="Times New Roman" w:hAnsi="Times New Roman" w:cs="Times New Roman"/>
+          <w:sz w:val="24"/>
+          <w:szCs w:val="24"/>
+        </w:rPr>
+        <w:t xml:space="preserve"> per hectare</w:t>
+      </w:r>
+      <w:proofErr w:type="gramStart"/>
+      <w:r>
+        <w:rPr>
+          <w:rFonts w:ascii="Times New Roman" w:hAnsi="Times New Roman" w:cs="Times New Roman"/>
+          <w:sz w:val="24"/>
+          <w:szCs w:val="24"/>
+        </w:rPr>
+        <w:t>? .</w:t>
+      </w:r>
+      <w:proofErr w:type="gramEnd"/>
+      <w:r>
+        <w:rPr>
+          <w:rFonts w:ascii="Times New Roman" w:hAnsi="Times New Roman" w:cs="Times New Roman"/>
+          <w:sz w:val="24"/>
+          <w:szCs w:val="24"/>
+        </w:rPr>
+        <w:t xml:space="preserve"> Retrieved from: </w:t>
+      </w:r>
+      <w:hyperlink r:id="rId12" w:history="1">
+        <w:r>
+          <w:rPr>
+            <w:rStyle w:val="Hyperlink"/>
+            <w:rFonts w:ascii="Times New Roman" w:hAnsi="Times New Roman" w:cs="Times New Roman"/>
+            <w:sz w:val="24"/>
+            <w:szCs w:val="24"/>
+          </w:rPr>
+          <w:t>https://www.researchgate.net/post/Convert_soil_carbon_levels_form_g_kg_to_tonnes_per_hectare/5a66172b3d7f4bac8d2a12eb/citation/download</w:t>
+        </w:r>
+      </w:hyperlink>
+      <w:r>
+        <w:rPr>
+          <w:rFonts w:ascii="Times New Roman" w:hAnsi="Times New Roman" w:cs="Times New Roman"/>
+          <w:sz w:val="24"/>
+          <w:szCs w:val="24"/>
+        </w:rPr>
+        <w:t>.</w:t>
+      </w:r>
+    </w:p>
+    <w:p>
+      <w:pPr>
+        <w:spacing w:line="360" w:lineRule="auto"/>
+        <w:rPr>
+          <w:rFonts w:ascii="Times New Roman" w:hAnsi="Times New Roman" w:cs="Times New Roman"/>
+          <w:sz w:val="24"/>
+          <w:szCs w:val="24"/>
+        </w:rPr>
+      </w:pPr>
+    </w:p>
+    <w:p>
+      <w:pPr>
+        <w:spacing w:line="360" w:lineRule="auto"/>
+        <w:rPr>
+          <w:rFonts w:ascii="Times New Roman" w:hAnsi="Times New Roman" w:cs="Times New Roman"/>
+          <w:sz w:val="24"/>
+          <w:szCs w:val="24"/>
+        </w:rPr>
+      </w:pPr>
+    </w:p>
+    <w:p>
+      <w:pPr>
+        <w:spacing w:line="360" w:lineRule="auto"/>
+        <w:rPr>
+          <w:rFonts w:ascii="Times New Roman" w:hAnsi="Times New Roman" w:cs="Times New Roman"/>
+          <w:sz w:val="24"/>
+          <w:szCs w:val="24"/>
+        </w:rPr>
+      </w:pPr>
+      <w:r>
+        <w:rPr>
+          <w:rFonts w:ascii="Times New Roman" w:hAnsi="Times New Roman" w:cs="Times New Roman"/>
+          <w:sz w:val="24"/>
+          <w:szCs w:val="24"/>
+        </w:rPr>
+        <w:t xml:space="preserve">The data was converted from </w:t>
+      </w:r>
+      <w:proofErr w:type="spellStart"/>
+      <w:r>
+        <w:rPr>
+          <w:rFonts w:ascii="Times New Roman" w:hAnsi="Times New Roman" w:cs="Times New Roman"/>
+          <w:sz w:val="24"/>
+          <w:szCs w:val="24"/>
+        </w:rPr>
+        <w:t>gkg</w:t>
+      </w:r>
+      <w:proofErr w:type="spellEnd"/>
+      <w:r>
+        <w:rPr>
+          <w:rFonts w:ascii="Times New Roman" w:hAnsi="Times New Roman" w:cs="Times New Roman"/>
+          <w:sz w:val="24"/>
+          <w:szCs w:val="24"/>
+        </w:rPr>
+        <w:t xml:space="preserve"> to </w:t>
+      </w:r>
+      <w:proofErr w:type="spellStart"/>
+      <w:r>
+        <w:rPr>
+          <w:rFonts w:ascii="Times New Roman" w:hAnsi="Times New Roman" w:cs="Times New Roman"/>
+          <w:sz w:val="24"/>
+          <w:szCs w:val="24"/>
+        </w:rPr>
+        <w:t>tc</w:t>
+      </w:r>
+      <w:proofErr w:type="spellEnd"/>
+      <w:r>
+        <w:rPr>
+          <w:rFonts w:ascii="Times New Roman" w:hAnsi="Times New Roman" w:cs="Times New Roman"/>
+          <w:sz w:val="24"/>
+          <w:szCs w:val="24"/>
+        </w:rPr>
+        <w:t>/ha</w:t>
+      </w:r>
     </w:p>
     <w:p>
       <w:pPr>
@@ -3040,7 +4126,6 @@
   <w:style w:type="character" w:default="1" w:styleId="DefaultParagraphFont">
     <w:name w:val="Default Paragraph Font"/>
     <w:uiPriority w:val="1"/>
-    <w:semiHidden/>
     <w:unhideWhenUsed/>
   </w:style>
   <w:style w:type="table" w:default="1" w:styleId="TableNormal">
@@ -3453,6 +4538,29 @@
       </w:tcPr>
     </w:tblStylePr>
   </w:style>
+  <w:style w:type="character" w:styleId="Hyperlink">
+    <w:name w:val="Hyperlink"/>
+    <w:basedOn w:val="DefaultParagraphFont"/>
+    <w:uiPriority w:val="99"/>
+    <w:unhideWhenUsed/>
+    <w:rsid w:val="00E772ED"/>
+    <w:rPr>
+      <w:color w:val="0563C1" w:themeColor="hyperlink"/>
+      <w:u w:val="single"/>
+    </w:rPr>
+  </w:style>
+  <w:style w:type="character" w:styleId="UnresolvedMention">
+    <w:name w:val="Unresolved Mention"/>
+    <w:basedOn w:val="DefaultParagraphFont"/>
+    <w:uiPriority w:val="99"/>
+    <w:semiHidden/>
+    <w:unhideWhenUsed/>
+    <w:rsid w:val="00E772ED"/>
+    <w:rPr>
+      <w:color w:val="605E5C"/>
+      <w:shd w:val="clear" w:color="auto" w:fill="E1DFDD"/>
+    </w:rPr>
+  </w:style>
 </w:styles>
 </file>
 

</xml_diff>